<commit_message>
Ver4.0 - Update Planning
</commit_message>
<xml_diff>
--- a/Planning/Planning V2.0.docx
+++ b/Planning/Planning V2.0.docx
@@ -1,6 +1,6 @@
 
 <file path=word/document.xml><?xml version="1.0" encoding="utf-8"?>
-<w:document xmlns:wpc="http://schemas.microsoft.com/office/word/2010/wordprocessingCanvas" xmlns:cx="http://schemas.microsoft.com/office/drawing/2014/chartex" xmlns:cx1="http://schemas.microsoft.com/office/drawing/2015/9/8/chartex" xmlns:mc="http://schemas.openxmlformats.org/markup-compatibility/2006" xmlns:o="urn:schemas-microsoft-com:office:office" xmlns:r="http://schemas.openxmlformats.org/officeDocument/2006/relationships" xmlns:m="http://schemas.openxmlformats.org/officeDocument/2006/math" xmlns:v="urn:schemas-microsoft-com:vml" xmlns:wp14="http://schemas.microsoft.com/office/word/2010/wordprocessingDrawing" xmlns:wp="http://schemas.openxmlformats.org/drawingml/2006/wordprocessingDrawing" xmlns:w10="urn:schemas-microsoft-com:office:word" xmlns:w="http://schemas.openxmlformats.org/wordprocessingml/2006/main" xmlns:w14="http://schemas.microsoft.com/office/word/2010/wordml" xmlns:w15="http://schemas.microsoft.com/office/word/2012/wordml" xmlns:w16se="http://schemas.microsoft.com/office/word/2015/wordml/symex" xmlns:wpg="http://schemas.microsoft.com/office/word/2010/wordprocessingGroup" xmlns:wpi="http://schemas.microsoft.com/office/word/2010/wordprocessingInk" xmlns:wne="http://schemas.microsoft.com/office/word/2006/wordml" xmlns:wps="http://schemas.microsoft.com/office/word/2010/wordprocessingShape" mc:Ignorable="w14 w15 w16se wp14">
+<w:document xmlns:wpc="http://schemas.microsoft.com/office/word/2010/wordprocessingCanvas" xmlns:cx="http://schemas.microsoft.com/office/drawing/2014/chartex" xmlns:cx1="http://schemas.microsoft.com/office/drawing/2015/9/8/chartex" xmlns:cx2="http://schemas.microsoft.com/office/drawing/2015/10/21/chartex" xmlns:cx3="http://schemas.microsoft.com/office/drawing/2016/5/9/chartex" xmlns:cx4="http://schemas.microsoft.com/office/drawing/2016/5/10/chartex" xmlns:cx5="http://schemas.microsoft.com/office/drawing/2016/5/11/chartex" xmlns:cx6="http://schemas.microsoft.com/office/drawing/2016/5/12/chartex" xmlns:cx7="http://schemas.microsoft.com/office/drawing/2016/5/13/chartex" xmlns:cx8="http://schemas.microsoft.com/office/drawing/2016/5/14/chartex" xmlns:mc="http://schemas.openxmlformats.org/markup-compatibility/2006" xmlns:aink="http://schemas.microsoft.com/office/drawing/2016/ink" xmlns:am3d="http://schemas.microsoft.com/office/drawing/2017/model3d" xmlns:o="urn:schemas-microsoft-com:office:office" xmlns:r="http://schemas.openxmlformats.org/officeDocument/2006/relationships" xmlns:m="http://schemas.openxmlformats.org/officeDocument/2006/math" xmlns:v="urn:schemas-microsoft-com:vml" xmlns:wp14="http://schemas.microsoft.com/office/word/2010/wordprocessingDrawing" xmlns:wp="http://schemas.openxmlformats.org/drawingml/2006/wordprocessingDrawing" xmlns:w10="urn:schemas-microsoft-com:office:word" xmlns:w="http://schemas.openxmlformats.org/wordprocessingml/2006/main" xmlns:w14="http://schemas.microsoft.com/office/word/2010/wordml" xmlns:w15="http://schemas.microsoft.com/office/word/2012/wordml" xmlns:w16cid="http://schemas.microsoft.com/office/word/2016/wordml/cid" xmlns:w16se="http://schemas.microsoft.com/office/word/2015/wordml/symex" xmlns:wpg="http://schemas.microsoft.com/office/word/2010/wordprocessingGroup" xmlns:wpi="http://schemas.microsoft.com/office/word/2010/wordprocessingInk" xmlns:wne="http://schemas.microsoft.com/office/word/2006/wordml" xmlns:wps="http://schemas.microsoft.com/office/word/2010/wordprocessingShape" mc:Ignorable="w14 w15 w16se w16cid wp14">
   <w:body>
     <w:p>
       <w:pPr>
@@ -172,6 +172,65 @@
       </w:r>
       <w:r>
         <w:rPr>
+          <w:rStyle w:val="normaltextrun"/>
+          <w:rFonts w:ascii="Arial" w:hAnsi="Arial" w:cs="Arial"/>
+          <w:noProof/>
+          <w:color w:val="000000"/>
+          <w:sz w:val="28"/>
+          <w:szCs w:val="28"/>
+          <w:lang w:val="en-GB"/>
+        </w:rPr>
+        <w:drawing>
+          <wp:inline distT="0" distB="0" distL="0" distR="0" wp14:anchorId="0C95DF17" wp14:editId="1E34CE02">
+            <wp:extent cx="5129213" cy="2886639"/>
+            <wp:effectExtent l="0" t="0" r="0" b="9525"/>
+            <wp:docPr id="1" name="Picture 1"/>
+            <wp:cNvGraphicFramePr>
+              <a:graphicFrameLocks xmlns:a="http://schemas.openxmlformats.org/drawingml/2006/main" noChangeAspect="1"/>
+            </wp:cNvGraphicFramePr>
+            <a:graphic xmlns:a="http://schemas.openxmlformats.org/drawingml/2006/main">
+              <a:graphicData uri="http://schemas.openxmlformats.org/drawingml/2006/picture">
+                <pic:pic xmlns:pic="http://schemas.openxmlformats.org/drawingml/2006/picture">
+                  <pic:nvPicPr>
+                    <pic:cNvPr id="0" name="Picture 2"/>
+                    <pic:cNvPicPr>
+                      <a:picLocks noChangeAspect="1" noChangeArrowheads="1"/>
+                    </pic:cNvPicPr>
+                  </pic:nvPicPr>
+                  <pic:blipFill>
+                    <a:blip r:embed="rId4" cstate="print">
+                      <a:extLst>
+                        <a:ext uri="{28A0092B-C50C-407E-A947-70E740481C1C}">
+                          <a14:useLocalDpi xmlns:a14="http://schemas.microsoft.com/office/drawing/2010/main" val="0"/>
+                        </a:ext>
+                      </a:extLst>
+                    </a:blip>
+                    <a:srcRect/>
+                    <a:stretch>
+                      <a:fillRect/>
+                    </a:stretch>
+                  </pic:blipFill>
+                  <pic:spPr bwMode="auto">
+                    <a:xfrm>
+                      <a:off x="0" y="0"/>
+                      <a:ext cx="5138230" cy="2891713"/>
+                    </a:xfrm>
+                    <a:prstGeom prst="rect">
+                      <a:avLst/>
+                    </a:prstGeom>
+                    <a:noFill/>
+                    <a:ln>
+                      <a:noFill/>
+                    </a:ln>
+                  </pic:spPr>
+                </pic:pic>
+              </a:graphicData>
+            </a:graphic>
+          </wp:inline>
+        </w:drawing>
+      </w:r>
+      <w:r>
+        <w:rPr>
           <w:rStyle w:val="eop"/>
           <w:rFonts w:ascii="Arial" w:hAnsi="Arial" w:cs="Arial"/>
           <w:sz w:val="28"/>
@@ -180,6 +239,31 @@
         </w:rPr>
         <w:t> </w:t>
       </w:r>
+    </w:p>
+    <w:p>
+      <w:pPr>
+        <w:pStyle w:val="paragraph"/>
+        <w:spacing w:before="0" w:beforeAutospacing="0" w:after="0" w:afterAutospacing="0"/>
+        <w:textAlignment w:val="baseline"/>
+        <w:rPr>
+          <w:rStyle w:val="eop"/>
+          <w:rFonts w:ascii="Arial" w:hAnsi="Arial" w:cs="Arial"/>
+          <w:sz w:val="28"/>
+          <w:szCs w:val="28"/>
+          <w:lang w:val="en-GB"/>
+        </w:rPr>
+      </w:pPr>
+      <w:r>
+        <w:rPr>
+          <w:rStyle w:val="eop"/>
+          <w:rFonts w:ascii="Californian FB" w:hAnsi="Californian FB" w:cs="Arial"/>
+          <w:szCs w:val="28"/>
+          <w:lang w:val="en-GB"/>
+        </w:rPr>
+        <w:t>A middle column to showcase all of the dogs that are currently available</w:t>
+      </w:r>
+      <w:bookmarkStart w:id="0" w:name="_GoBack"/>
+      <w:bookmarkEnd w:id="0"/>
     </w:p>
     <w:p>
       <w:pPr>
@@ -288,19 +372,8 @@
           <w:szCs w:val="28"/>
           <w:lang w:val="en-GB"/>
         </w:rPr>
-        <w:t xml:space="preserve"> Available, </w:t>
-      </w:r>
-      <w:proofErr w:type="gramStart"/>
-      <w:r>
-        <w:rPr>
-          <w:rStyle w:val="eop"/>
-          <w:rFonts w:ascii="Californian FB" w:hAnsi="Californian FB" w:cs="Arial"/>
-          <w:szCs w:val="28"/>
-          <w:lang w:val="en-GB"/>
-        </w:rPr>
-        <w:t>Gender</w:t>
-      </w:r>
-      <w:proofErr w:type="gramEnd"/>
+        <w:t xml:space="preserve"> Available, Gender</w:t>
+      </w:r>
     </w:p>
     <w:p>
       <w:pPr>
@@ -827,7 +900,7 @@
           <w:lang w:val="en-GB"/>
         </w:rPr>
         <w:tab/>
-        <w:t xml:space="preserve">Set </w:t>
+        <w:t xml:space="preserve">Set var data to be dictionary of </w:t>
       </w:r>
       <w:proofErr w:type="spellStart"/>
       <w:r>
@@ -837,49 +910,30 @@
           <w:szCs w:val="28"/>
           <w:lang w:val="en-GB"/>
         </w:rPr>
-        <w:t>var</w:t>
+        <w:t>dog_list</w:t>
       </w:r>
       <w:proofErr w:type="spellEnd"/>
-      <w:r>
-        <w:rPr>
-          <w:rStyle w:val="eop"/>
-          <w:rFonts w:ascii="Californian FB" w:hAnsi="Californian FB" w:cs="Arial"/>
-          <w:szCs w:val="28"/>
-          <w:lang w:val="en-GB"/>
-        </w:rPr>
-        <w:t xml:space="preserve"> data to be dictionary of </w:t>
-      </w:r>
-      <w:proofErr w:type="spellStart"/>
-      <w:r>
-        <w:rPr>
-          <w:rStyle w:val="eop"/>
-          <w:rFonts w:ascii="Californian FB" w:hAnsi="Californian FB" w:cs="Arial"/>
-          <w:szCs w:val="28"/>
-          <w:lang w:val="en-GB"/>
-        </w:rPr>
-        <w:t>dog_list</w:t>
-      </w:r>
-      <w:proofErr w:type="spellEnd"/>
-    </w:p>
-    <w:p>
-      <w:pPr>
-        <w:pStyle w:val="paragraph"/>
-        <w:spacing w:before="0" w:beforeAutospacing="0" w:after="0" w:afterAutospacing="0"/>
-        <w:textAlignment w:val="baseline"/>
-        <w:rPr>
-          <w:rStyle w:val="eop"/>
-          <w:rFonts w:ascii="Californian FB" w:hAnsi="Californian FB" w:cs="Arial"/>
-          <w:szCs w:val="28"/>
-          <w:lang w:val="en-GB"/>
-        </w:rPr>
-      </w:pPr>
-      <w:r>
-        <w:rPr>
-          <w:rStyle w:val="eop"/>
-          <w:rFonts w:ascii="Californian FB" w:hAnsi="Californian FB" w:cs="Arial"/>
-          <w:szCs w:val="28"/>
-          <w:lang w:val="en-GB"/>
-        </w:rPr>
+    </w:p>
+    <w:p>
+      <w:pPr>
+        <w:pStyle w:val="paragraph"/>
+        <w:spacing w:before="0" w:beforeAutospacing="0" w:after="0" w:afterAutospacing="0"/>
+        <w:textAlignment w:val="baseline"/>
+        <w:rPr>
+          <w:rStyle w:val="eop"/>
+          <w:rFonts w:ascii="Californian FB" w:hAnsi="Californian FB" w:cs="Arial"/>
+          <w:szCs w:val="28"/>
+          <w:lang w:val="en-GB"/>
+        </w:rPr>
+      </w:pPr>
+      <w:r>
+        <w:rPr>
+          <w:rStyle w:val="eop"/>
+          <w:rFonts w:ascii="Californian FB" w:hAnsi="Californian FB" w:cs="Arial"/>
+          <w:szCs w:val="28"/>
+          <w:lang w:val="en-GB"/>
+        </w:rPr>
+        <w:lastRenderedPageBreak/>
         <w:tab/>
         <w:t>Return data to page</w:t>
       </w:r>
@@ -1170,7 +1224,6 @@
           <w:szCs w:val="28"/>
           <w:lang w:val="en-GB"/>
         </w:rPr>
-        <w:lastRenderedPageBreak/>
         <w:t>Task 11: Document test cases for testing the program</w:t>
       </w:r>
       <w:r>
@@ -1204,7 +1257,25 @@
           <w:szCs w:val="28"/>
           <w:lang w:val="en-GB"/>
         </w:rPr>
-        <w:t>Load, “localhost</w:t>
+        <w:t>Load, “localhost:8080</w:t>
+      </w:r>
+      <w:r>
+        <w:rPr>
+          <w:rStyle w:val="eop"/>
+          <w:rFonts w:ascii="Californian FB" w:hAnsi="Californian FB" w:cs="Arial"/>
+          <w:szCs w:val="28"/>
+          <w:lang w:val="en-GB"/>
+        </w:rPr>
+        <w:t>/showcase-page</w:t>
+      </w:r>
+      <w:r>
+        <w:rPr>
+          <w:rStyle w:val="eop"/>
+          <w:rFonts w:ascii="Californian FB" w:hAnsi="Californian FB" w:cs="Arial"/>
+          <w:szCs w:val="28"/>
+          <w:lang w:val="en-GB"/>
+        </w:rPr>
+        <w:t xml:space="preserve">”, and see if the page </w:t>
       </w:r>
       <w:proofErr w:type="gramStart"/>
       <w:r>
@@ -1214,7 +1285,7 @@
           <w:szCs w:val="28"/>
           <w:lang w:val="en-GB"/>
         </w:rPr>
-        <w:t>:8080</w:t>
+        <w:t>show</w:t>
       </w:r>
       <w:proofErr w:type="gramEnd"/>
       <w:r>
@@ -1224,16 +1295,7 @@
           <w:szCs w:val="28"/>
           <w:lang w:val="en-GB"/>
         </w:rPr>
-        <w:t>/showcase-page</w:t>
-      </w:r>
-      <w:r>
-        <w:rPr>
-          <w:rStyle w:val="eop"/>
-          <w:rFonts w:ascii="Californian FB" w:hAnsi="Californian FB" w:cs="Arial"/>
-          <w:szCs w:val="28"/>
-          <w:lang w:val="en-GB"/>
-        </w:rPr>
-        <w:t>”, and see if the page show up to how I imagined it within the interface design sketch.</w:t>
+        <w:t xml:space="preserve"> up to how I imagined it within the interface design sketch.</w:t>
       </w:r>
     </w:p>
     <w:p>
@@ -1338,7 +1400,7 @@
           <w:szCs w:val="28"/>
           <w:lang w:val="en-GB"/>
         </w:rPr>
-        <w:pict>
+        <w:pict w14:anchorId="6F7B8C8B">
           <v:shapetype id="_x0000_t75" coordsize="21600,21600" o:spt="75" o:preferrelative="t" path="m@4@5l@4@11@9@11@9@5xe" filled="f" stroked="f">
             <v:stroke joinstyle="miter"/>
             <v:formulas>
@@ -1358,8 +1420,8 @@
             <v:path o:extrusionok="f" gradientshapeok="t" o:connecttype="rect"/>
             <o:lock v:ext="edit" aspectratio="t"/>
           </v:shapetype>
-          <v:shape id="_x0000_i1025" type="#_x0000_t75" style="width:450pt;height:239.25pt">
-            <v:imagedata r:id="rId4" o:title="ShowcasePageWorking"/>
+          <v:shape id="_x0000_i1025" type="#_x0000_t75" style="width:450.4pt;height:239.65pt">
+            <v:imagedata r:id="rId5" o:title="ShowcasePageWorking"/>
           </v:shape>
         </w:pict>
       </w:r>
@@ -1451,18 +1513,8 @@
           <w:szCs w:val="28"/>
           <w:lang w:val="en-GB"/>
         </w:rPr>
-        <w:t>This version worked well and I will eventually like to try get the dogs into two columns to use space on the web</w:t>
-      </w:r>
-      <w:bookmarkStart w:id="0" w:name="_GoBack"/>
-      <w:bookmarkEnd w:id="0"/>
-      <w:r>
-        <w:rPr>
-          <w:rStyle w:val="eop"/>
-          <w:rFonts w:ascii="Californian FB" w:hAnsi="Californian FB" w:cs="Arial"/>
-          <w:szCs w:val="28"/>
-          <w:lang w:val="en-GB"/>
-        </w:rPr>
-        <w:t>site more efficiently, but for now I will focus on making it all work.</w:t>
+        <w:lastRenderedPageBreak/>
+        <w:t>This version worked well and I will eventually like to try get the dogs into two columns to use space on the website more efficiently, but for now I will focus on making it all work.</w:t>
       </w:r>
     </w:p>
     <w:sectPr>
@@ -1476,7 +1528,7 @@
 </file>
 
 <file path=word/styles.xml><?xml version="1.0" encoding="utf-8"?>
-<w:styles xmlns:mc="http://schemas.openxmlformats.org/markup-compatibility/2006" xmlns:r="http://schemas.openxmlformats.org/officeDocument/2006/relationships" xmlns:w="http://schemas.openxmlformats.org/wordprocessingml/2006/main" xmlns:w14="http://schemas.microsoft.com/office/word/2010/wordml" xmlns:w15="http://schemas.microsoft.com/office/word/2012/wordml" xmlns:w16se="http://schemas.microsoft.com/office/word/2015/wordml/symex" mc:Ignorable="w14 w15 w16se">
+<w:styles xmlns:mc="http://schemas.openxmlformats.org/markup-compatibility/2006" xmlns:r="http://schemas.openxmlformats.org/officeDocument/2006/relationships" xmlns:w="http://schemas.openxmlformats.org/wordprocessingml/2006/main" xmlns:w14="http://schemas.microsoft.com/office/word/2010/wordml" xmlns:w15="http://schemas.microsoft.com/office/word/2012/wordml" xmlns:w16cid="http://schemas.microsoft.com/office/word/2016/wordml/cid" xmlns:w16se="http://schemas.microsoft.com/office/word/2015/wordml/symex" mc:Ignorable="w14 w15 w16se w16cid">
   <w:docDefaults>
     <w:rPrDefault>
       <w:rPr>
@@ -1492,7 +1544,7 @@
       </w:pPr>
     </w:pPrDefault>
   </w:docDefaults>
-  <w:latentStyles w:defLockedState="0" w:defUIPriority="99" w:defSemiHidden="0" w:defUnhideWhenUsed="0" w:defQFormat="0" w:count="371">
+  <w:latentStyles w:defLockedState="0" w:defUIPriority="99" w:defSemiHidden="0" w:defUnhideWhenUsed="0" w:defQFormat="0" w:count="376">
     <w:lsdException w:name="Normal" w:uiPriority="0" w:qFormat="1"/>
     <w:lsdException w:name="heading 1" w:uiPriority="9" w:qFormat="1"/>
     <w:lsdException w:name="heading 2" w:semiHidden="1" w:uiPriority="9" w:unhideWhenUsed="1" w:qFormat="1"/>
@@ -1598,7 +1650,6 @@
     <w:lsdException w:name="HTML Sample" w:semiHidden="1" w:unhideWhenUsed="1"/>
     <w:lsdException w:name="HTML Typewriter" w:semiHidden="1" w:unhideWhenUsed="1"/>
     <w:lsdException w:name="HTML Variable" w:semiHidden="1" w:unhideWhenUsed="1"/>
-    <w:lsdException w:name="Normal Table" w:semiHidden="1" w:unhideWhenUsed="1"/>
     <w:lsdException w:name="annotation subject" w:semiHidden="1" w:unhideWhenUsed="1"/>
     <w:lsdException w:name="No List" w:semiHidden="1" w:unhideWhenUsed="1"/>
     <w:lsdException w:name="Outline List 1" w:semiHidden="1" w:unhideWhenUsed="1"/>
@@ -1641,11 +1692,8 @@
     <w:lsdException w:name="Table Contemporary" w:semiHidden="1" w:unhideWhenUsed="1"/>
     <w:lsdException w:name="Table Elegant" w:semiHidden="1" w:unhideWhenUsed="1"/>
     <w:lsdException w:name="Table Professional" w:semiHidden="1" w:unhideWhenUsed="1"/>
-    <w:lsdException w:name="Table Subtle 1" w:semiHidden="1" w:unhideWhenUsed="1"/>
     <w:lsdException w:name="Table Subtle 2" w:semiHidden="1" w:unhideWhenUsed="1"/>
     <w:lsdException w:name="Table Web 1" w:semiHidden="1" w:unhideWhenUsed="1"/>
-    <w:lsdException w:name="Table Web 2" w:semiHidden="1" w:unhideWhenUsed="1"/>
-    <w:lsdException w:name="Table Web 3" w:semiHidden="1" w:unhideWhenUsed="1"/>
     <w:lsdException w:name="Balloon Text" w:semiHidden="1" w:unhideWhenUsed="1"/>
     <w:lsdException w:name="Table Grid" w:uiPriority="39"/>
     <w:lsdException w:name="Table Theme" w:semiHidden="1" w:unhideWhenUsed="1"/>
@@ -1864,6 +1912,11 @@
     <w:lsdException w:name="List Table 5 Dark Accent 6" w:uiPriority="50"/>
     <w:lsdException w:name="List Table 6 Colorful Accent 6" w:uiPriority="51"/>
     <w:lsdException w:name="List Table 7 Colorful Accent 6" w:uiPriority="52"/>
+    <w:lsdException w:name="Mention" w:semiHidden="1" w:unhideWhenUsed="1"/>
+    <w:lsdException w:name="Smart Hyperlink" w:semiHidden="1" w:unhideWhenUsed="1"/>
+    <w:lsdException w:name="Hashtag" w:semiHidden="1" w:unhideWhenUsed="1"/>
+    <w:lsdException w:name="Unresolved Mention" w:semiHidden="1" w:unhideWhenUsed="1"/>
+    <w:lsdException w:name="Smart Link" w:semiHidden="1" w:unhideWhenUsed="1"/>
   </w:latentStyles>
   <w:style w:type="paragraph" w:default="1" w:styleId="Normal">
     <w:name w:val="Normal"/>

</xml_diff>

<commit_message>
Ver 8.0 - Adding Heuristics
</commit_message>
<xml_diff>
--- a/Planning/Planning V2.0.docx
+++ b/Planning/Planning V2.0.docx
@@ -1,6 +1,6 @@
 
 <file path=word/document.xml><?xml version="1.0" encoding="utf-8"?>
-<w:document xmlns:wpc="http://schemas.microsoft.com/office/word/2010/wordprocessingCanvas" xmlns:cx="http://schemas.microsoft.com/office/drawing/2014/chartex" xmlns:cx1="http://schemas.microsoft.com/office/drawing/2015/9/8/chartex" xmlns:cx2="http://schemas.microsoft.com/office/drawing/2015/10/21/chartex" xmlns:cx3="http://schemas.microsoft.com/office/drawing/2016/5/9/chartex" xmlns:cx4="http://schemas.microsoft.com/office/drawing/2016/5/10/chartex" xmlns:cx5="http://schemas.microsoft.com/office/drawing/2016/5/11/chartex" xmlns:cx6="http://schemas.microsoft.com/office/drawing/2016/5/12/chartex" xmlns:cx7="http://schemas.microsoft.com/office/drawing/2016/5/13/chartex" xmlns:cx8="http://schemas.microsoft.com/office/drawing/2016/5/14/chartex" xmlns:mc="http://schemas.openxmlformats.org/markup-compatibility/2006" xmlns:aink="http://schemas.microsoft.com/office/drawing/2016/ink" xmlns:am3d="http://schemas.microsoft.com/office/drawing/2017/model3d" xmlns:o="urn:schemas-microsoft-com:office:office" xmlns:r="http://schemas.openxmlformats.org/officeDocument/2006/relationships" xmlns:m="http://schemas.openxmlformats.org/officeDocument/2006/math" xmlns:v="urn:schemas-microsoft-com:vml" xmlns:wp14="http://schemas.microsoft.com/office/word/2010/wordprocessingDrawing" xmlns:wp="http://schemas.openxmlformats.org/drawingml/2006/wordprocessingDrawing" xmlns:w10="urn:schemas-microsoft-com:office:word" xmlns:w="http://schemas.openxmlformats.org/wordprocessingml/2006/main" xmlns:w14="http://schemas.microsoft.com/office/word/2010/wordml" xmlns:w15="http://schemas.microsoft.com/office/word/2012/wordml" xmlns:w16cid="http://schemas.microsoft.com/office/word/2016/wordml/cid" xmlns:w16se="http://schemas.microsoft.com/office/word/2015/wordml/symex" xmlns:wpg="http://schemas.microsoft.com/office/word/2010/wordprocessingGroup" xmlns:wpi="http://schemas.microsoft.com/office/word/2010/wordprocessingInk" xmlns:wne="http://schemas.microsoft.com/office/word/2006/wordml" xmlns:wps="http://schemas.microsoft.com/office/word/2010/wordprocessingShape" mc:Ignorable="w14 w15 w16se w16cid wp14">
+<w:document xmlns:wpc="http://schemas.microsoft.com/office/word/2010/wordprocessingCanvas" xmlns:cx="http://schemas.microsoft.com/office/drawing/2014/chartex" xmlns:cx1="http://schemas.microsoft.com/office/drawing/2015/9/8/chartex" xmlns:mc="http://schemas.openxmlformats.org/markup-compatibility/2006" xmlns:o="urn:schemas-microsoft-com:office:office" xmlns:r="http://schemas.openxmlformats.org/officeDocument/2006/relationships" xmlns:m="http://schemas.openxmlformats.org/officeDocument/2006/math" xmlns:v="urn:schemas-microsoft-com:vml" xmlns:wp14="http://schemas.microsoft.com/office/word/2010/wordprocessingDrawing" xmlns:wp="http://schemas.openxmlformats.org/drawingml/2006/wordprocessingDrawing" xmlns:w10="urn:schemas-microsoft-com:office:word" xmlns:w="http://schemas.openxmlformats.org/wordprocessingml/2006/main" xmlns:w14="http://schemas.microsoft.com/office/word/2010/wordml" xmlns:w15="http://schemas.microsoft.com/office/word/2012/wordml" xmlns:w16se="http://schemas.microsoft.com/office/word/2015/wordml/symex" xmlns:wpg="http://schemas.microsoft.com/office/word/2010/wordprocessingGroup" xmlns:wpi="http://schemas.microsoft.com/office/word/2010/wordprocessingInk" xmlns:wne="http://schemas.microsoft.com/office/word/2006/wordml" xmlns:wps="http://schemas.microsoft.com/office/word/2010/wordprocessingShape" mc:Ignorable="w14 w15 w16se wp14">
   <w:body>
     <w:p>
       <w:pPr>
@@ -130,27 +130,7 @@
           <w:szCs w:val="28"/>
           <w:lang w:val="en-GB"/>
         </w:rPr>
-        <w:t xml:space="preserve">In this version I will create a “showcase” page for </w:t>
-      </w:r>
-      <w:proofErr w:type="gramStart"/>
-      <w:r>
-        <w:rPr>
-          <w:rStyle w:val="eop"/>
-          <w:rFonts w:ascii="Californian FB" w:hAnsi="Californian FB" w:cs="Arial"/>
-          <w:szCs w:val="28"/>
-          <w:lang w:val="en-GB"/>
-        </w:rPr>
-        <w:t>all of</w:t>
-      </w:r>
-      <w:proofErr w:type="gramEnd"/>
-      <w:r>
-        <w:rPr>
-          <w:rStyle w:val="eop"/>
-          <w:rFonts w:ascii="Californian FB" w:hAnsi="Californian FB" w:cs="Arial"/>
-          <w:szCs w:val="28"/>
-          <w:lang w:val="en-GB"/>
-        </w:rPr>
-        <w:t xml:space="preserve"> the dogs to show up on. This is where users will be able to browse the dog options</w:t>
+        <w:t>In this version I will create a “showcase” page for all of the dogs to show up on. This is where users will be able to browse the dog options</w:t>
       </w:r>
       <w:r>
         <w:rPr>
@@ -288,27 +268,7 @@
           <w:szCs w:val="28"/>
           <w:lang w:val="en-GB"/>
         </w:rPr>
-        <w:t xml:space="preserve">A middle column to showcase </w:t>
-      </w:r>
-      <w:proofErr w:type="gramStart"/>
-      <w:r>
-        <w:rPr>
-          <w:rStyle w:val="eop"/>
-          <w:rFonts w:ascii="Californian FB" w:hAnsi="Californian FB" w:cs="Arial"/>
-          <w:szCs w:val="28"/>
-          <w:lang w:val="en-GB"/>
-        </w:rPr>
-        <w:t>all of</w:t>
-      </w:r>
-      <w:proofErr w:type="gramEnd"/>
-      <w:r>
-        <w:rPr>
-          <w:rStyle w:val="eop"/>
-          <w:rFonts w:ascii="Californian FB" w:hAnsi="Californian FB" w:cs="Arial"/>
-          <w:szCs w:val="28"/>
-          <w:lang w:val="en-GB"/>
-        </w:rPr>
-        <w:t xml:space="preserve"> the dogs that are currently available</w:t>
+        <w:t>A middle column to showcase all of the dogs that are currently available</w:t>
       </w:r>
     </w:p>
     <w:p>
@@ -488,27 +448,7 @@
           <w:szCs w:val="28"/>
           <w:lang w:val="en-GB"/>
         </w:rPr>
-        <w:t xml:space="preserve">This page will display the Dog class and </w:t>
-      </w:r>
-      <w:proofErr w:type="gramStart"/>
-      <w:r>
-        <w:rPr>
-          <w:rStyle w:val="eop"/>
-          <w:rFonts w:ascii="Californian FB" w:hAnsi="Californian FB" w:cs="Arial"/>
-          <w:szCs w:val="28"/>
-          <w:lang w:val="en-GB"/>
-        </w:rPr>
-        <w:t>all of</w:t>
-      </w:r>
-      <w:proofErr w:type="gramEnd"/>
-      <w:r>
-        <w:rPr>
-          <w:rStyle w:val="eop"/>
-          <w:rFonts w:ascii="Californian FB" w:hAnsi="Californian FB" w:cs="Arial"/>
-          <w:szCs w:val="28"/>
-          <w:lang w:val="en-GB"/>
-        </w:rPr>
-        <w:t xml:space="preserve"> its variables in the </w:t>
+        <w:t xml:space="preserve">This page will display the Dog class and all of its variables in the </w:t>
       </w:r>
       <w:proofErr w:type="spellStart"/>
       <w:r>
@@ -1161,27 +1101,7 @@
           <w:szCs w:val="28"/>
           <w:lang w:val="en-GB"/>
         </w:rPr>
-        <w:t xml:space="preserve">It </w:t>
-      </w:r>
-      <w:proofErr w:type="gramStart"/>
-      <w:r>
-        <w:rPr>
-          <w:rStyle w:val="eop"/>
-          <w:rFonts w:ascii="Californian FB" w:hAnsi="Californian FB" w:cs="Arial"/>
-          <w:szCs w:val="28"/>
-          <w:lang w:val="en-GB"/>
-        </w:rPr>
-        <w:t>need</w:t>
-      </w:r>
-      <w:proofErr w:type="gramEnd"/>
-      <w:r>
-        <w:rPr>
-          <w:rStyle w:val="eop"/>
-          <w:rFonts w:ascii="Californian FB" w:hAnsi="Californian FB" w:cs="Arial"/>
-          <w:szCs w:val="28"/>
-          <w:lang w:val="en-GB"/>
-        </w:rPr>
-        <w:t xml:space="preserve"> to be functional, it should first </w:t>
+        <w:t xml:space="preserve">It need to be functional, it should first </w:t>
       </w:r>
       <w:proofErr w:type="spellStart"/>
       <w:r>
@@ -1372,27 +1292,7 @@
           <w:szCs w:val="28"/>
           <w:lang w:val="en-GB"/>
         </w:rPr>
-        <w:t xml:space="preserve">I tried changing the colour to orange, or a green colour, however I felt purple worked best. </w:t>
-      </w:r>
-      <w:proofErr w:type="gramStart"/>
-      <w:r>
-        <w:rPr>
-          <w:rStyle w:val="eop"/>
-          <w:rFonts w:ascii="Californian FB" w:hAnsi="Californian FB" w:cs="Arial"/>
-          <w:szCs w:val="28"/>
-          <w:lang w:val="en-GB"/>
-        </w:rPr>
-        <w:t>So</w:t>
-      </w:r>
-      <w:proofErr w:type="gramEnd"/>
-      <w:r>
-        <w:rPr>
-          <w:rStyle w:val="eop"/>
-          <w:rFonts w:ascii="Californian FB" w:hAnsi="Californian FB" w:cs="Arial"/>
-          <w:szCs w:val="28"/>
-          <w:lang w:val="en-GB"/>
-        </w:rPr>
-        <w:t xml:space="preserve"> I went onto </w:t>
+        <w:t xml:space="preserve">I tried changing the colour to orange, or a green colour, however I felt purple worked best. So I went onto </w:t>
       </w:r>
       <w:proofErr w:type="spellStart"/>
       <w:r>
@@ -1413,6 +1313,569 @@
           <w:lang w:val="en-GB"/>
         </w:rPr>
         <w:t xml:space="preserve"> and found the eyes emoji, which is like saying to the user, I want to see this one. I thought the eyes emoji works perfectly for the application I am creating.</w:t>
+      </w:r>
+      <w:r>
+        <w:rPr>
+          <w:rStyle w:val="eop"/>
+          <w:rFonts w:ascii="Californian FB" w:hAnsi="Californian FB" w:cs="Arial"/>
+          <w:szCs w:val="28"/>
+          <w:lang w:val="en-GB"/>
+        </w:rPr>
+        <w:t xml:space="preserve"> </w:t>
+      </w:r>
+    </w:p>
+    <w:p>
+      <w:pPr>
+        <w:pStyle w:val="paragraph"/>
+        <w:spacing w:before="0" w:beforeAutospacing="0" w:after="0" w:afterAutospacing="0"/>
+        <w:textAlignment w:val="baseline"/>
+        <w:rPr>
+          <w:rStyle w:val="eop"/>
+          <w:rFonts w:ascii="Californian FB" w:hAnsi="Californian FB" w:cs="Arial"/>
+          <w:szCs w:val="28"/>
+          <w:lang w:val="en-GB"/>
+        </w:rPr>
+      </w:pPr>
+    </w:p>
+    <w:p>
+      <w:pPr>
+        <w:pStyle w:val="paragraph"/>
+        <w:spacing w:before="0" w:beforeAutospacing="0" w:after="0" w:afterAutospacing="0"/>
+        <w:textAlignment w:val="baseline"/>
+        <w:rPr>
+          <w:rStyle w:val="eop"/>
+          <w:rFonts w:ascii="Californian FB" w:hAnsi="Californian FB" w:cs="Arial"/>
+          <w:szCs w:val="28"/>
+          <w:lang w:val="en-GB"/>
+        </w:rPr>
+      </w:pPr>
+      <w:r>
+        <w:rPr>
+          <w:rStyle w:val="eop"/>
+          <w:rFonts w:ascii="Californian FB" w:hAnsi="Californian FB" w:cs="Arial"/>
+          <w:szCs w:val="28"/>
+          <w:lang w:val="en-GB"/>
+        </w:rPr>
+        <w:t>When deciding on the colours/design of the website I went through several similar sites to see what they use.</w:t>
+      </w:r>
+    </w:p>
+    <w:tbl>
+      <w:tblPr>
+        <w:tblStyle w:val="TableGrid"/>
+        <w:tblW w:w="0" w:type="auto"/>
+        <w:tblLook w:val="04A0" w:firstRow="1" w:lastRow="0" w:firstColumn="1" w:lastColumn="0" w:noHBand="0" w:noVBand="1"/>
+      </w:tblPr>
+      <w:tblGrid>
+        <w:gridCol w:w="3822"/>
+        <w:gridCol w:w="2556"/>
+        <w:gridCol w:w="2638"/>
+      </w:tblGrid>
+      <w:tr>
+        <w:tc>
+          <w:tcPr>
+            <w:tcW w:w="3005" w:type="dxa"/>
+          </w:tcPr>
+          <w:p>
+            <w:pPr>
+              <w:pStyle w:val="paragraph"/>
+              <w:spacing w:before="0" w:beforeAutospacing="0" w:after="0" w:afterAutospacing="0"/>
+              <w:textAlignment w:val="baseline"/>
+              <w:rPr>
+                <w:rStyle w:val="eop"/>
+                <w:rFonts w:ascii="Californian FB" w:hAnsi="Californian FB" w:cs="Arial"/>
+                <w:szCs w:val="28"/>
+                <w:lang w:val="en-GB"/>
+              </w:rPr>
+            </w:pPr>
+            <w:r>
+              <w:rPr>
+                <w:rStyle w:val="eop"/>
+                <w:rFonts w:ascii="Californian FB" w:hAnsi="Californian FB" w:cs="Arial"/>
+                <w:szCs w:val="28"/>
+                <w:lang w:val="en-GB"/>
+              </w:rPr>
+              <w:t>URL (As of 9/06/18)</w:t>
+            </w:r>
+          </w:p>
+        </w:tc>
+        <w:tc>
+          <w:tcPr>
+            <w:tcW w:w="3005" w:type="dxa"/>
+          </w:tcPr>
+          <w:p>
+            <w:pPr>
+              <w:pStyle w:val="paragraph"/>
+              <w:spacing w:before="0" w:beforeAutospacing="0" w:after="0" w:afterAutospacing="0"/>
+              <w:textAlignment w:val="baseline"/>
+              <w:rPr>
+                <w:rStyle w:val="eop"/>
+                <w:rFonts w:ascii="Californian FB" w:hAnsi="Californian FB" w:cs="Arial"/>
+                <w:szCs w:val="28"/>
+                <w:lang w:val="en-GB"/>
+              </w:rPr>
+            </w:pPr>
+            <w:r>
+              <w:rPr>
+                <w:rStyle w:val="eop"/>
+                <w:rFonts w:ascii="Californian FB" w:hAnsi="Californian FB" w:cs="Arial"/>
+                <w:szCs w:val="28"/>
+                <w:lang w:val="en-GB"/>
+              </w:rPr>
+              <w:t>Who?</w:t>
+            </w:r>
+          </w:p>
+        </w:tc>
+        <w:tc>
+          <w:tcPr>
+            <w:tcW w:w="3006" w:type="dxa"/>
+          </w:tcPr>
+          <w:p>
+            <w:pPr>
+              <w:pStyle w:val="paragraph"/>
+              <w:spacing w:before="0" w:beforeAutospacing="0" w:after="0" w:afterAutospacing="0"/>
+              <w:textAlignment w:val="baseline"/>
+              <w:rPr>
+                <w:rStyle w:val="eop"/>
+                <w:rFonts w:ascii="Californian FB" w:hAnsi="Californian FB" w:cs="Arial"/>
+                <w:szCs w:val="28"/>
+                <w:lang w:val="en-GB"/>
+              </w:rPr>
+            </w:pPr>
+            <w:r>
+              <w:rPr>
+                <w:rStyle w:val="eop"/>
+                <w:rFonts w:ascii="Californian FB" w:hAnsi="Californian FB" w:cs="Arial"/>
+                <w:szCs w:val="28"/>
+                <w:lang w:val="en-GB"/>
+              </w:rPr>
+              <w:t>Style</w:t>
+            </w:r>
+          </w:p>
+        </w:tc>
+      </w:tr>
+      <w:tr>
+        <w:tc>
+          <w:tcPr>
+            <w:tcW w:w="3005" w:type="dxa"/>
+          </w:tcPr>
+          <w:p>
+            <w:pPr>
+              <w:pStyle w:val="paragraph"/>
+              <w:spacing w:before="0" w:beforeAutospacing="0" w:after="0" w:afterAutospacing="0"/>
+              <w:textAlignment w:val="baseline"/>
+              <w:rPr>
+                <w:rStyle w:val="eop"/>
+                <w:rFonts w:ascii="Californian FB" w:hAnsi="Californian FB" w:cs="Arial"/>
+                <w:szCs w:val="28"/>
+                <w:lang w:val="en-GB"/>
+              </w:rPr>
+            </w:pPr>
+            <w:hyperlink r:id="rId5" w:history="1">
+              <w:r>
+                <w:rPr>
+                  <w:rStyle w:val="Hyperlink"/>
+                </w:rPr>
+                <w:t>https://www.sharemypet.co.nz/about-us/</w:t>
+              </w:r>
+            </w:hyperlink>
+          </w:p>
+        </w:tc>
+        <w:tc>
+          <w:tcPr>
+            <w:tcW w:w="3005" w:type="dxa"/>
+          </w:tcPr>
+          <w:p>
+            <w:pPr>
+              <w:pStyle w:val="paragraph"/>
+              <w:spacing w:before="0" w:beforeAutospacing="0" w:after="0" w:afterAutospacing="0"/>
+              <w:textAlignment w:val="baseline"/>
+              <w:rPr>
+                <w:rStyle w:val="eop"/>
+                <w:rFonts w:ascii="Californian FB" w:hAnsi="Californian FB" w:cs="Arial"/>
+                <w:szCs w:val="28"/>
+                <w:lang w:val="en-GB"/>
+              </w:rPr>
+            </w:pPr>
+            <w:r>
+              <w:rPr>
+                <w:rStyle w:val="eop"/>
+                <w:rFonts w:ascii="Californian FB" w:hAnsi="Californian FB" w:cs="Arial"/>
+                <w:szCs w:val="28"/>
+                <w:lang w:val="en-GB"/>
+              </w:rPr>
+              <w:t>A share my pet website</w:t>
+            </w:r>
+          </w:p>
+        </w:tc>
+        <w:tc>
+          <w:tcPr>
+            <w:tcW w:w="3006" w:type="dxa"/>
+          </w:tcPr>
+          <w:p>
+            <w:pPr>
+              <w:pStyle w:val="paragraph"/>
+              <w:spacing w:before="0" w:beforeAutospacing="0" w:after="0" w:afterAutospacing="0"/>
+              <w:textAlignment w:val="baseline"/>
+              <w:rPr>
+                <w:rStyle w:val="eop"/>
+                <w:rFonts w:ascii="Californian FB" w:hAnsi="Californian FB" w:cs="Arial"/>
+                <w:szCs w:val="28"/>
+                <w:lang w:val="en-GB"/>
+              </w:rPr>
+            </w:pPr>
+            <w:r>
+              <w:rPr>
+                <w:rStyle w:val="eop"/>
+                <w:rFonts w:ascii="Californian FB" w:hAnsi="Californian FB" w:cs="Arial"/>
+                <w:szCs w:val="28"/>
+                <w:lang w:val="en-GB"/>
+              </w:rPr>
+              <w:t>White background, simple design, blue and purple accents.</w:t>
+            </w:r>
+          </w:p>
+        </w:tc>
+      </w:tr>
+      <w:tr>
+        <w:tc>
+          <w:tcPr>
+            <w:tcW w:w="3005" w:type="dxa"/>
+          </w:tcPr>
+          <w:p>
+            <w:pPr>
+              <w:pStyle w:val="paragraph"/>
+              <w:spacing w:before="0" w:beforeAutospacing="0" w:after="0" w:afterAutospacing="0"/>
+              <w:textAlignment w:val="baseline"/>
+              <w:rPr>
+                <w:rStyle w:val="eop"/>
+                <w:rFonts w:ascii="Californian FB" w:hAnsi="Californian FB" w:cs="Arial"/>
+                <w:szCs w:val="28"/>
+                <w:lang w:val="en-GB"/>
+              </w:rPr>
+            </w:pPr>
+            <w:hyperlink r:id="rId6" w:history="1">
+              <w:r>
+                <w:rPr>
+                  <w:rStyle w:val="Hyperlink"/>
+                </w:rPr>
+                <w:t>https://www.borrowmydoggy.com/</w:t>
+              </w:r>
+            </w:hyperlink>
+          </w:p>
+        </w:tc>
+        <w:tc>
+          <w:tcPr>
+            <w:tcW w:w="3005" w:type="dxa"/>
+          </w:tcPr>
+          <w:p>
+            <w:pPr>
+              <w:pStyle w:val="paragraph"/>
+              <w:spacing w:before="0" w:beforeAutospacing="0" w:after="0" w:afterAutospacing="0"/>
+              <w:textAlignment w:val="baseline"/>
+              <w:rPr>
+                <w:rStyle w:val="eop"/>
+                <w:rFonts w:ascii="Californian FB" w:hAnsi="Californian FB" w:cs="Arial"/>
+                <w:szCs w:val="28"/>
+                <w:lang w:val="en-GB"/>
+              </w:rPr>
+            </w:pPr>
+            <w:r>
+              <w:rPr>
+                <w:rStyle w:val="eop"/>
+                <w:rFonts w:ascii="Californian FB" w:hAnsi="Californian FB" w:cs="Arial"/>
+                <w:szCs w:val="28"/>
+                <w:lang w:val="en-GB"/>
+              </w:rPr>
+              <w:t>Borrow my doggy, you can share your dog with others. Very similar to my website</w:t>
+            </w:r>
+          </w:p>
+        </w:tc>
+        <w:tc>
+          <w:tcPr>
+            <w:tcW w:w="3006" w:type="dxa"/>
+          </w:tcPr>
+          <w:p>
+            <w:pPr>
+              <w:pStyle w:val="paragraph"/>
+              <w:spacing w:before="0" w:beforeAutospacing="0" w:after="0" w:afterAutospacing="0"/>
+              <w:textAlignment w:val="baseline"/>
+              <w:rPr>
+                <w:rStyle w:val="eop"/>
+                <w:rFonts w:ascii="Californian FB" w:hAnsi="Californian FB" w:cs="Arial"/>
+                <w:szCs w:val="28"/>
+                <w:lang w:val="en-GB"/>
+              </w:rPr>
+            </w:pPr>
+            <w:r>
+              <w:rPr>
+                <w:rStyle w:val="eop"/>
+                <w:rFonts w:ascii="Californian FB" w:hAnsi="Californian FB" w:cs="Arial"/>
+                <w:szCs w:val="28"/>
+                <w:lang w:val="en-GB"/>
+              </w:rPr>
+              <w:t xml:space="preserve">White background, green and grey accents. </w:t>
+            </w:r>
+          </w:p>
+        </w:tc>
+      </w:tr>
+      <w:tr>
+        <w:tc>
+          <w:tcPr>
+            <w:tcW w:w="3005" w:type="dxa"/>
+          </w:tcPr>
+          <w:p>
+            <w:pPr>
+              <w:pStyle w:val="paragraph"/>
+              <w:spacing w:before="0" w:beforeAutospacing="0" w:after="0" w:afterAutospacing="0"/>
+              <w:textAlignment w:val="baseline"/>
+            </w:pPr>
+            <w:hyperlink r:id="rId7" w:history="1">
+              <w:r>
+                <w:rPr>
+                  <w:rStyle w:val="Hyperlink"/>
+                </w:rPr>
+                <w:t>https://walkeepaws.com/</w:t>
+              </w:r>
+            </w:hyperlink>
+          </w:p>
+        </w:tc>
+        <w:tc>
+          <w:tcPr>
+            <w:tcW w:w="3005" w:type="dxa"/>
+          </w:tcPr>
+          <w:p>
+            <w:pPr>
+              <w:pStyle w:val="paragraph"/>
+              <w:spacing w:before="0" w:beforeAutospacing="0" w:after="0" w:afterAutospacing="0"/>
+              <w:textAlignment w:val="baseline"/>
+              <w:rPr>
+                <w:rStyle w:val="eop"/>
+                <w:rFonts w:ascii="Californian FB" w:hAnsi="Californian FB" w:cs="Arial"/>
+                <w:szCs w:val="28"/>
+                <w:lang w:val="en-GB"/>
+              </w:rPr>
+            </w:pPr>
+            <w:r>
+              <w:rPr>
+                <w:rStyle w:val="eop"/>
+                <w:rFonts w:ascii="Californian FB" w:hAnsi="Californian FB" w:cs="Arial"/>
+                <w:szCs w:val="28"/>
+                <w:lang w:val="en-GB"/>
+              </w:rPr>
+              <w:t>Walk a dog service, selling dog products</w:t>
+            </w:r>
+          </w:p>
+        </w:tc>
+        <w:tc>
+          <w:tcPr>
+            <w:tcW w:w="3006" w:type="dxa"/>
+          </w:tcPr>
+          <w:p>
+            <w:pPr>
+              <w:pStyle w:val="paragraph"/>
+              <w:spacing w:before="0" w:beforeAutospacing="0" w:after="0" w:afterAutospacing="0"/>
+              <w:textAlignment w:val="baseline"/>
+              <w:rPr>
+                <w:rStyle w:val="eop"/>
+                <w:rFonts w:ascii="Californian FB" w:hAnsi="Californian FB" w:cs="Arial"/>
+                <w:szCs w:val="28"/>
+                <w:lang w:val="en-GB"/>
+              </w:rPr>
+            </w:pPr>
+            <w:r>
+              <w:rPr>
+                <w:rStyle w:val="eop"/>
+                <w:rFonts w:ascii="Californian FB" w:hAnsi="Californian FB" w:cs="Arial"/>
+                <w:szCs w:val="28"/>
+                <w:lang w:val="en-GB"/>
+              </w:rPr>
+              <w:t>White background, blue and grey accent colour. Lots of pictures of dogs.</w:t>
+            </w:r>
+          </w:p>
+        </w:tc>
+      </w:tr>
+      <w:tr>
+        <w:tc>
+          <w:tcPr>
+            <w:tcW w:w="3005" w:type="dxa"/>
+          </w:tcPr>
+          <w:p>
+            <w:pPr>
+              <w:pStyle w:val="paragraph"/>
+              <w:spacing w:before="0" w:beforeAutospacing="0" w:after="0" w:afterAutospacing="0"/>
+              <w:textAlignment w:val="baseline"/>
+            </w:pPr>
+            <w:hyperlink r:id="rId8" w:history="1">
+              <w:r>
+                <w:rPr>
+                  <w:rStyle w:val="Hyperlink"/>
+                </w:rPr>
+                <w:t>http://www.lendapet.com.au/borrow</w:t>
+              </w:r>
+            </w:hyperlink>
+          </w:p>
+        </w:tc>
+        <w:tc>
+          <w:tcPr>
+            <w:tcW w:w="3005" w:type="dxa"/>
+          </w:tcPr>
+          <w:p>
+            <w:pPr>
+              <w:pStyle w:val="paragraph"/>
+              <w:spacing w:before="0" w:beforeAutospacing="0" w:after="0" w:afterAutospacing="0"/>
+              <w:textAlignment w:val="baseline"/>
+              <w:rPr>
+                <w:rStyle w:val="eop"/>
+                <w:rFonts w:ascii="Californian FB" w:hAnsi="Californian FB" w:cs="Arial"/>
+                <w:szCs w:val="28"/>
+                <w:lang w:val="en-GB"/>
+              </w:rPr>
+            </w:pPr>
+            <w:r>
+              <w:rPr>
+                <w:rStyle w:val="eop"/>
+                <w:rFonts w:ascii="Californian FB" w:hAnsi="Californian FB" w:cs="Arial"/>
+                <w:szCs w:val="28"/>
+                <w:lang w:val="en-GB"/>
+              </w:rPr>
+              <w:t>You can rent you pet out to someone else.</w:t>
+            </w:r>
+          </w:p>
+        </w:tc>
+        <w:tc>
+          <w:tcPr>
+            <w:tcW w:w="3006" w:type="dxa"/>
+          </w:tcPr>
+          <w:p>
+            <w:pPr>
+              <w:pStyle w:val="paragraph"/>
+              <w:spacing w:before="0" w:beforeAutospacing="0" w:after="0" w:afterAutospacing="0"/>
+              <w:textAlignment w:val="baseline"/>
+              <w:rPr>
+                <w:rStyle w:val="eop"/>
+                <w:rFonts w:ascii="Californian FB" w:hAnsi="Californian FB" w:cs="Arial"/>
+                <w:szCs w:val="28"/>
+                <w:lang w:val="en-GB"/>
+              </w:rPr>
+            </w:pPr>
+            <w:r>
+              <w:rPr>
+                <w:rStyle w:val="eop"/>
+                <w:rFonts w:ascii="Californian FB" w:hAnsi="Californian FB" w:cs="Arial"/>
+                <w:szCs w:val="28"/>
+                <w:lang w:val="en-GB"/>
+              </w:rPr>
+              <w:t>Grey background, burgundy colour accent. White slides</w:t>
+            </w:r>
+          </w:p>
+        </w:tc>
+      </w:tr>
+    </w:tbl>
+    <w:p>
+      <w:pPr>
+        <w:pStyle w:val="paragraph"/>
+        <w:spacing w:before="0" w:beforeAutospacing="0" w:after="0" w:afterAutospacing="0"/>
+        <w:textAlignment w:val="baseline"/>
+        <w:rPr>
+          <w:rStyle w:val="eop"/>
+          <w:rFonts w:ascii="Californian FB" w:hAnsi="Californian FB" w:cs="Arial"/>
+          <w:szCs w:val="28"/>
+          <w:lang w:val="en-GB"/>
+        </w:rPr>
+      </w:pPr>
+      <w:r>
+        <w:rPr>
+          <w:rStyle w:val="eop"/>
+          <w:rFonts w:ascii="Californian FB" w:hAnsi="Californian FB" w:cs="Arial"/>
+          <w:szCs w:val="28"/>
+          <w:lang w:val="en-GB"/>
+        </w:rPr>
+        <w:t xml:space="preserve">Due to the above sites all using a simple white </w:t>
+      </w:r>
+      <w:proofErr w:type="spellStart"/>
+      <w:r>
+        <w:rPr>
+          <w:rStyle w:val="eop"/>
+          <w:rFonts w:ascii="Californian FB" w:hAnsi="Californian FB" w:cs="Arial"/>
+          <w:szCs w:val="28"/>
+          <w:lang w:val="en-GB"/>
+        </w:rPr>
+        <w:t>backgournd</w:t>
+      </w:r>
+      <w:proofErr w:type="spellEnd"/>
+      <w:r>
+        <w:rPr>
+          <w:rStyle w:val="eop"/>
+          <w:rFonts w:ascii="Californian FB" w:hAnsi="Californian FB" w:cs="Arial"/>
+          <w:szCs w:val="28"/>
+          <w:lang w:val="en-GB"/>
+        </w:rPr>
+        <w:t xml:space="preserve"> in the most part, I chose white my </w:t>
+      </w:r>
+      <w:proofErr w:type="spellStart"/>
+      <w:r>
+        <w:rPr>
+          <w:rStyle w:val="eop"/>
+          <w:rFonts w:ascii="Californian FB" w:hAnsi="Californian FB" w:cs="Arial"/>
+          <w:szCs w:val="28"/>
+          <w:lang w:val="en-GB"/>
+        </w:rPr>
+        <w:t>my</w:t>
+      </w:r>
+      <w:proofErr w:type="spellEnd"/>
+      <w:r>
+        <w:rPr>
+          <w:rStyle w:val="eop"/>
+          <w:rFonts w:ascii="Californian FB" w:hAnsi="Californian FB" w:cs="Arial"/>
+          <w:szCs w:val="28"/>
+          <w:lang w:val="en-GB"/>
+        </w:rPr>
+        <w:t xml:space="preserve"> website as well. This is because it is clean and easy to read. Making my program more user friendly.</w:t>
+      </w:r>
+    </w:p>
+    <w:p>
+      <w:pPr>
+        <w:pStyle w:val="paragraph"/>
+        <w:spacing w:before="0" w:beforeAutospacing="0" w:after="0" w:afterAutospacing="0"/>
+        <w:textAlignment w:val="baseline"/>
+        <w:rPr>
+          <w:rStyle w:val="eop"/>
+          <w:rFonts w:ascii="Californian FB" w:hAnsi="Californian FB" w:cs="Arial"/>
+          <w:szCs w:val="28"/>
+          <w:lang w:val="en-GB"/>
+        </w:rPr>
+      </w:pPr>
+    </w:p>
+    <w:p>
+      <w:pPr>
+        <w:pStyle w:val="paragraph"/>
+        <w:spacing w:before="0" w:beforeAutospacing="0" w:after="0" w:afterAutospacing="0"/>
+        <w:textAlignment w:val="baseline"/>
+        <w:rPr>
+          <w:rStyle w:val="eop"/>
+          <w:rFonts w:ascii="Californian FB" w:hAnsi="Californian FB" w:cs="Arial"/>
+          <w:szCs w:val="28"/>
+          <w:lang w:val="en-GB"/>
+        </w:rPr>
+      </w:pPr>
+      <w:r>
+        <w:rPr>
+          <w:rStyle w:val="eop"/>
+          <w:rFonts w:ascii="Californian FB" w:hAnsi="Californian FB" w:cs="Arial"/>
+          <w:szCs w:val="28"/>
+          <w:lang w:val="en-GB"/>
+        </w:rPr>
+        <w:t>I chose purple accents for my site as it sets it apart from</w:t>
+      </w:r>
+      <w:bookmarkStart w:id="0" w:name="_GoBack"/>
+      <w:bookmarkEnd w:id="0"/>
+      <w:r>
+        <w:rPr>
+          <w:rStyle w:val="eop"/>
+          <w:rFonts w:ascii="Californian FB" w:hAnsi="Californian FB" w:cs="Arial"/>
+          <w:szCs w:val="28"/>
+          <w:lang w:val="en-GB"/>
+        </w:rPr>
+        <w:t xml:space="preserve"> the other sites. With a grey accent to define borders/cards.</w:t>
       </w:r>
     </w:p>
     <w:p>
@@ -1483,8 +1946,20 @@
           <w:szCs w:val="28"/>
           <w:lang w:val="en-GB"/>
         </w:rPr>
-        <w:t>Load, “localhost:8080</w:t>
-      </w:r>
+        <w:lastRenderedPageBreak/>
+        <w:t>Load, “localhost</w:t>
+      </w:r>
+      <w:proofErr w:type="gramStart"/>
+      <w:r>
+        <w:rPr>
+          <w:rStyle w:val="eop"/>
+          <w:rFonts w:ascii="Californian FB" w:hAnsi="Californian FB" w:cs="Arial"/>
+          <w:szCs w:val="28"/>
+          <w:lang w:val="en-GB"/>
+        </w:rPr>
+        <w:t>:8080</w:t>
+      </w:r>
+      <w:proofErr w:type="gramEnd"/>
       <w:r>
         <w:rPr>
           <w:rStyle w:val="eop"/>
@@ -1501,27 +1976,7 @@
           <w:szCs w:val="28"/>
           <w:lang w:val="en-GB"/>
         </w:rPr>
-        <w:t xml:space="preserve">”, and see if the page </w:t>
-      </w:r>
-      <w:proofErr w:type="gramStart"/>
-      <w:r>
-        <w:rPr>
-          <w:rStyle w:val="eop"/>
-          <w:rFonts w:ascii="Californian FB" w:hAnsi="Californian FB" w:cs="Arial"/>
-          <w:szCs w:val="28"/>
-          <w:lang w:val="en-GB"/>
-        </w:rPr>
-        <w:t>show</w:t>
-      </w:r>
-      <w:proofErr w:type="gramEnd"/>
-      <w:r>
-        <w:rPr>
-          <w:rStyle w:val="eop"/>
-          <w:rFonts w:ascii="Californian FB" w:hAnsi="Californian FB" w:cs="Arial"/>
-          <w:szCs w:val="28"/>
-          <w:lang w:val="en-GB"/>
-        </w:rPr>
-        <w:t xml:space="preserve"> up to how I imagined it within the interface design sketch.</w:t>
+        <w:t>”, and see if the page show up to how I imagined it within the interface design sketch.</w:t>
       </w:r>
     </w:p>
     <w:p>
@@ -1628,7 +2083,6 @@
           <w:szCs w:val="28"/>
           <w:lang w:val="en-GB"/>
         </w:rPr>
-        <w:lastRenderedPageBreak/>
         <w:t>Task 13: Document testing</w:t>
       </w:r>
       <w:r>
@@ -1669,8 +2123,8 @@
             <v:path o:extrusionok="f" gradientshapeok="t" o:connecttype="rect"/>
             <o:lock v:ext="edit" aspectratio="t"/>
           </v:shapetype>
-          <v:shape id="_x0000_i1025" type="#_x0000_t75" style="width:450.75pt;height:240pt">
-            <v:imagedata r:id="rId5" o:title="ShowcasePageWorking"/>
+          <v:shape id="_x0000_i1025" type="#_x0000_t75" style="width:450pt;height:240pt">
+            <v:imagedata r:id="rId9" o:title="ShowcasePageWorking"/>
           </v:shape>
         </w:pict>
       </w:r>
@@ -1797,8 +2251,6 @@
         </w:rPr>
         <w:t>well,</w:t>
       </w:r>
-      <w:bookmarkStart w:id="0" w:name="_GoBack"/>
-      <w:bookmarkEnd w:id="0"/>
       <w:r>
         <w:rPr>
           <w:rStyle w:val="eop"/>
@@ -1829,7 +2281,7 @@
 </file>
 
 <file path=word/styles.xml><?xml version="1.0" encoding="utf-8"?>
-<w:styles xmlns:mc="http://schemas.openxmlformats.org/markup-compatibility/2006" xmlns:r="http://schemas.openxmlformats.org/officeDocument/2006/relationships" xmlns:w="http://schemas.openxmlformats.org/wordprocessingml/2006/main" xmlns:w14="http://schemas.microsoft.com/office/word/2010/wordml" xmlns:w15="http://schemas.microsoft.com/office/word/2012/wordml" xmlns:w16cid="http://schemas.microsoft.com/office/word/2016/wordml/cid" xmlns:w16se="http://schemas.microsoft.com/office/word/2015/wordml/symex" mc:Ignorable="w14 w15 w16se w16cid">
+<w:styles xmlns:mc="http://schemas.openxmlformats.org/markup-compatibility/2006" xmlns:r="http://schemas.openxmlformats.org/officeDocument/2006/relationships" xmlns:w="http://schemas.openxmlformats.org/wordprocessingml/2006/main" xmlns:w14="http://schemas.microsoft.com/office/word/2010/wordml" xmlns:w15="http://schemas.microsoft.com/office/word/2012/wordml" xmlns:w16se="http://schemas.microsoft.com/office/word/2015/wordml/symex" mc:Ignorable="w14 w15 w16se">
   <w:docDefaults>
     <w:rPrDefault>
       <w:rPr>
@@ -1845,7 +2297,7 @@
       </w:pPr>
     </w:pPrDefault>
   </w:docDefaults>
-  <w:latentStyles w:defLockedState="0" w:defUIPriority="99" w:defSemiHidden="0" w:defUnhideWhenUsed="0" w:defQFormat="0" w:count="375">
+  <w:latentStyles w:defLockedState="0" w:defUIPriority="99" w:defSemiHidden="0" w:defUnhideWhenUsed="0" w:defQFormat="0" w:count="371">
     <w:lsdException w:name="Normal" w:uiPriority="0" w:qFormat="1"/>
     <w:lsdException w:name="heading 1" w:uiPriority="9" w:qFormat="1"/>
     <w:lsdException w:name="heading 2" w:semiHidden="1" w:uiPriority="9" w:unhideWhenUsed="1" w:qFormat="1"/>
@@ -1951,6 +2403,7 @@
     <w:lsdException w:name="HTML Sample" w:semiHidden="1" w:unhideWhenUsed="1"/>
     <w:lsdException w:name="HTML Typewriter" w:semiHidden="1" w:unhideWhenUsed="1"/>
     <w:lsdException w:name="HTML Variable" w:semiHidden="1" w:unhideWhenUsed="1"/>
+    <w:lsdException w:name="Normal Table" w:semiHidden="1" w:unhideWhenUsed="1"/>
     <w:lsdException w:name="annotation subject" w:semiHidden="1" w:unhideWhenUsed="1"/>
     <w:lsdException w:name="No List" w:semiHidden="1" w:unhideWhenUsed="1"/>
     <w:lsdException w:name="Outline List 1" w:semiHidden="1" w:unhideWhenUsed="1"/>
@@ -1994,8 +2447,10 @@
     <w:lsdException w:name="Table Elegant" w:semiHidden="1" w:unhideWhenUsed="1"/>
     <w:lsdException w:name="Table Professional" w:semiHidden="1" w:unhideWhenUsed="1"/>
     <w:lsdException w:name="Table Subtle 1" w:semiHidden="1" w:unhideWhenUsed="1"/>
+    <w:lsdException w:name="Table Subtle 2" w:semiHidden="1" w:unhideWhenUsed="1"/>
     <w:lsdException w:name="Table Web 1" w:semiHidden="1" w:unhideWhenUsed="1"/>
     <w:lsdException w:name="Table Web 2" w:semiHidden="1" w:unhideWhenUsed="1"/>
+    <w:lsdException w:name="Table Web 3" w:semiHidden="1" w:unhideWhenUsed="1"/>
     <w:lsdException w:name="Balloon Text" w:semiHidden="1" w:unhideWhenUsed="1"/>
     <w:lsdException w:name="Table Grid" w:uiPriority="39"/>
     <w:lsdException w:name="Table Theme" w:semiHidden="1" w:unhideWhenUsed="1"/>
@@ -2214,10 +2669,6 @@
     <w:lsdException w:name="List Table 5 Dark Accent 6" w:uiPriority="50"/>
     <w:lsdException w:name="List Table 6 Colorful Accent 6" w:uiPriority="51"/>
     <w:lsdException w:name="List Table 7 Colorful Accent 6" w:uiPriority="52"/>
-    <w:lsdException w:name="Mention" w:semiHidden="1" w:unhideWhenUsed="1"/>
-    <w:lsdException w:name="Smart Hyperlink" w:semiHidden="1" w:unhideWhenUsed="1"/>
-    <w:lsdException w:name="Hashtag" w:semiHidden="1" w:unhideWhenUsed="1"/>
-    <w:lsdException w:name="Unresolved Mention" w:semiHidden="1" w:unhideWhenUsed="1"/>
   </w:latentStyles>
   <w:style w:type="paragraph" w:default="1" w:styleId="Normal">
     <w:name w:val="Normal"/>
@@ -2273,6 +2724,37 @@
     <w:name w:val="eop"/>
     <w:basedOn w:val="DefaultParagraphFont"/>
     <w:rsid w:val="00221EC3"/>
+  </w:style>
+  <w:style w:type="table" w:styleId="TableGrid">
+    <w:name w:val="Table Grid"/>
+    <w:basedOn w:val="TableNormal"/>
+    <w:uiPriority w:val="39"/>
+    <w:rsid w:val="003D426D"/>
+    <w:pPr>
+      <w:spacing w:after="0" w:line="240" w:lineRule="auto"/>
+    </w:pPr>
+    <w:tblPr>
+      <w:tblBorders>
+        <w:top w:val="single" w:sz="4" w:space="0" w:color="auto"/>
+        <w:left w:val="single" w:sz="4" w:space="0" w:color="auto"/>
+        <w:bottom w:val="single" w:sz="4" w:space="0" w:color="auto"/>
+        <w:right w:val="single" w:sz="4" w:space="0" w:color="auto"/>
+        <w:insideH w:val="single" w:sz="4" w:space="0" w:color="auto"/>
+        <w:insideV w:val="single" w:sz="4" w:space="0" w:color="auto"/>
+      </w:tblBorders>
+    </w:tblPr>
+  </w:style>
+  <w:style w:type="character" w:styleId="Hyperlink">
+    <w:name w:val="Hyperlink"/>
+    <w:basedOn w:val="DefaultParagraphFont"/>
+    <w:uiPriority w:val="99"/>
+    <w:semiHidden/>
+    <w:unhideWhenUsed/>
+    <w:rsid w:val="003D426D"/>
+    <w:rPr>
+      <w:color w:val="0000FF"/>
+      <w:u w:val="single"/>
+    </w:rPr>
   </w:style>
 </w:styles>
 </file>

</xml_diff>